<commit_message>
lesson 300 - vocab and homework
</commit_message>
<xml_diff>
--- a/english_via_skype/solutions/doc/lesson_300_revision compounds_edit.docx
+++ b/english_via_skype/solutions/doc/lesson_300_revision compounds_edit.docx
@@ -7,216 +7,41 @@
         <w:rPr>
           <w:sz w:val="32"/>
           <w:szCs w:val="32"/>
-        </w:rPr>
-      </w:pPr>
-      <w:bookmarkStart w:id="0" w:name="_GoBack"/>
-      <w:bookmarkEnd w:id="0"/>
-      <w:proofErr w:type="spellStart"/>
-      <w:r>
-        <w:rPr>
-          <w:sz w:val="32"/>
-          <w:szCs w:val="32"/>
-        </w:rPr>
-        <w:t>dead</w:t>
-      </w:r>
-      <w:proofErr w:type="spellEnd"/>
-      <w:r>
-        <w:rPr>
-          <w:sz w:val="32"/>
-          <w:szCs w:val="32"/>
-        </w:rPr>
-        <w:t>-end , rock-</w:t>
-      </w:r>
-      <w:proofErr w:type="spellStart"/>
-      <w:r>
-        <w:rPr>
-          <w:sz w:val="32"/>
-          <w:szCs w:val="32"/>
-        </w:rPr>
-        <w:t>bottom</w:t>
-      </w:r>
-      <w:proofErr w:type="spellEnd"/>
-      <w:r>
-        <w:rPr>
-          <w:sz w:val="32"/>
-          <w:szCs w:val="32"/>
-        </w:rPr>
-        <w:t xml:space="preserve">, </w:t>
-      </w:r>
-      <w:proofErr w:type="spellStart"/>
-      <w:r>
-        <w:rPr>
-          <w:sz w:val="32"/>
-          <w:szCs w:val="32"/>
-        </w:rPr>
-        <w:t>watershed</w:t>
-      </w:r>
-      <w:proofErr w:type="spellEnd"/>
-      <w:r>
-        <w:rPr>
-          <w:sz w:val="32"/>
-          <w:szCs w:val="32"/>
-        </w:rPr>
-        <w:t xml:space="preserve">, </w:t>
-      </w:r>
-      <w:proofErr w:type="spellStart"/>
-      <w:r>
-        <w:rPr>
-          <w:sz w:val="32"/>
-          <w:szCs w:val="32"/>
-        </w:rPr>
-        <w:t>eye-sore</w:t>
-      </w:r>
-      <w:proofErr w:type="spellEnd"/>
-      <w:r>
-        <w:rPr>
-          <w:sz w:val="32"/>
-          <w:szCs w:val="32"/>
-        </w:rPr>
-        <w:t xml:space="preserve">, </w:t>
-      </w:r>
-      <w:proofErr w:type="spellStart"/>
-      <w:r>
-        <w:rPr>
-          <w:sz w:val="32"/>
-          <w:szCs w:val="32"/>
-        </w:rPr>
-        <w:t>ear-splitting</w:t>
-      </w:r>
-      <w:proofErr w:type="spellEnd"/>
-      <w:r>
-        <w:rPr>
-          <w:sz w:val="32"/>
-          <w:szCs w:val="32"/>
-        </w:rPr>
-        <w:t xml:space="preserve">, </w:t>
-      </w:r>
-      <w:proofErr w:type="spellStart"/>
-      <w:r>
-        <w:rPr>
-          <w:sz w:val="32"/>
-          <w:szCs w:val="32"/>
-        </w:rPr>
-        <w:t>narrow-minded</w:t>
-      </w:r>
-      <w:proofErr w:type="spellEnd"/>
-      <w:r>
-        <w:rPr>
-          <w:sz w:val="32"/>
-          <w:szCs w:val="32"/>
-        </w:rPr>
-        <w:t xml:space="preserve">, </w:t>
-      </w:r>
-      <w:proofErr w:type="spellStart"/>
-      <w:r>
-        <w:rPr>
-          <w:sz w:val="32"/>
-          <w:szCs w:val="32"/>
-        </w:rPr>
-        <w:t>back-breaking</w:t>
-      </w:r>
-      <w:proofErr w:type="spellEnd"/>
-      <w:r>
-        <w:rPr>
-          <w:sz w:val="32"/>
-          <w:szCs w:val="32"/>
-        </w:rPr>
-        <w:t xml:space="preserve"> , </w:t>
-      </w:r>
-      <w:proofErr w:type="spellStart"/>
-      <w:r>
-        <w:rPr>
-          <w:sz w:val="32"/>
-          <w:szCs w:val="32"/>
-        </w:rPr>
-        <w:t>kind-hearted</w:t>
-      </w:r>
-      <w:proofErr w:type="spellEnd"/>
-      <w:r>
-        <w:rPr>
-          <w:sz w:val="32"/>
-          <w:szCs w:val="32"/>
-        </w:rPr>
-        <w:t xml:space="preserve">,  </w:t>
-      </w:r>
-      <w:proofErr w:type="spellStart"/>
-      <w:r>
-        <w:rPr>
-          <w:sz w:val="32"/>
-          <w:szCs w:val="32"/>
-        </w:rPr>
-        <w:t>backlash</w:t>
-      </w:r>
-      <w:proofErr w:type="spellEnd"/>
-      <w:r>
-        <w:rPr>
-          <w:sz w:val="32"/>
-          <w:szCs w:val="32"/>
-        </w:rPr>
-        <w:t xml:space="preserve">, </w:t>
-      </w:r>
-      <w:proofErr w:type="spellStart"/>
-      <w:r>
-        <w:rPr>
-          <w:sz w:val="32"/>
-          <w:szCs w:val="32"/>
-        </w:rPr>
-        <w:t>wave</w:t>
-      </w:r>
-      <w:proofErr w:type="spellEnd"/>
-      <w:r>
-        <w:rPr>
-          <w:sz w:val="32"/>
-          <w:szCs w:val="32"/>
-        </w:rPr>
-        <w:t xml:space="preserve">, </w:t>
-      </w:r>
-      <w:proofErr w:type="spellStart"/>
-      <w:r>
-        <w:rPr>
-          <w:sz w:val="32"/>
-          <w:szCs w:val="32"/>
-        </w:rPr>
-        <w:t>throw</w:t>
-      </w:r>
-      <w:proofErr w:type="spellEnd"/>
-      <w:r>
-        <w:rPr>
-          <w:sz w:val="32"/>
-          <w:szCs w:val="32"/>
-        </w:rPr>
-        <w:t xml:space="preserve"> out of place, </w:t>
-      </w:r>
-      <w:proofErr w:type="spellStart"/>
-      <w:r>
-        <w:rPr>
-          <w:sz w:val="32"/>
-          <w:szCs w:val="32"/>
-        </w:rPr>
-        <w:t>snail’s</w:t>
-      </w:r>
-      <w:proofErr w:type="spellEnd"/>
-      <w:r>
-        <w:rPr>
-          <w:sz w:val="32"/>
-          <w:szCs w:val="32"/>
-        </w:rPr>
-        <w:t xml:space="preserve"> pace</w:t>
-      </w:r>
-    </w:p>
-    <w:p>
-      <w:pPr>
-        <w:rPr>
-          <w:sz w:val="32"/>
-          <w:szCs w:val="32"/>
-        </w:rPr>
-      </w:pPr>
-    </w:p>
-    <w:p>
-      <w:pPr>
-        <w:rPr>
-          <w:sz w:val="32"/>
-          <w:szCs w:val="32"/>
+          <w:lang w:val="en-US"/>
+        </w:rPr>
+      </w:pPr>
+      <w:r>
+        <w:rPr>
+          <w:sz w:val="32"/>
+          <w:szCs w:val="32"/>
+          <w:lang w:val="en-US"/>
+        </w:rPr>
+        <w:t xml:space="preserve">dead-end , rock-bottom, watershed, eye-sore, ear-splitting, narrow-minded, back-breaking , kind-hearted,  backlash, wave, </w:t>
+      </w:r>
+      <w:r>
+        <w:rPr>
+          <w:sz w:val="32"/>
+          <w:szCs w:val="32"/>
+          <w:lang w:val="en-US"/>
+        </w:rPr>
+        <w:t>throw out of place, snail’s pace</w:t>
+      </w:r>
+    </w:p>
+    <w:p>
+      <w:pPr>
+        <w:rPr>
+          <w:sz w:val="32"/>
+          <w:szCs w:val="32"/>
+          <w:lang w:val="en-US"/>
+        </w:rPr>
+      </w:pPr>
+    </w:p>
+    <w:p>
+      <w:pPr>
+        <w:rPr>
+          <w:sz w:val="32"/>
+          <w:szCs w:val="32"/>
+          <w:lang w:val="en-US"/>
         </w:rPr>
       </w:pPr>
     </w:p>
@@ -234,6 +59,27 @@
         </w:rPr>
         <w:t>Ograniczony polityk</w:t>
       </w:r>
+      <w:r>
+        <w:rPr>
+          <w:sz w:val="32"/>
+          <w:szCs w:val="32"/>
+        </w:rPr>
+        <w:t xml:space="preserve"> – narrow-minded</w:t>
+      </w:r>
+      <w:r>
+        <w:rPr>
+          <w:sz w:val="32"/>
+          <w:szCs w:val="32"/>
+        </w:rPr>
+        <w:t xml:space="preserve"> politic</w:t>
+      </w:r>
+      <w:r>
+        <w:rPr>
+          <w:sz w:val="32"/>
+          <w:szCs w:val="32"/>
+        </w:rPr>
+        <w:t>ian</w:t>
+      </w:r>
     </w:p>
     <w:p>
       <w:pPr>
@@ -249,6 +95,13 @@
         </w:rPr>
         <w:t>Sytuacja bez wyjścia</w:t>
       </w:r>
+      <w:r>
+        <w:rPr>
+          <w:sz w:val="32"/>
+          <w:szCs w:val="32"/>
+        </w:rPr>
+        <w:t xml:space="preserve"> – dead-end</w:t>
+      </w:r>
     </w:p>
     <w:p>
       <w:pPr>
@@ -264,6 +117,13 @@
         </w:rPr>
         <w:t>Bardzo niskie ceny</w:t>
       </w:r>
+      <w:r>
+        <w:rPr>
+          <w:sz w:val="32"/>
+          <w:szCs w:val="32"/>
+        </w:rPr>
+        <w:t xml:space="preserve"> – rock-bottom prizes</w:t>
+      </w:r>
     </w:p>
     <w:p>
       <w:pPr>
@@ -278,6 +138,13 @@
           <w:szCs w:val="32"/>
         </w:rPr>
         <w:t>Przełomowy moment dla polski</w:t>
+      </w:r>
+      <w:r>
+        <w:rPr>
+          <w:sz w:val="32"/>
+          <w:szCs w:val="32"/>
+        </w:rPr>
+        <w:t xml:space="preserve"> – watershed for Poland</w:t>
       </w:r>
     </w:p>
     <w:p>
@@ -295,14 +162,14 @@
           <w:sz w:val="32"/>
           <w:szCs w:val="32"/>
         </w:rPr>
-        <w:t>Szpetny budynek</w:t>
-      </w:r>
-      <w:r>
-        <w:rPr>
-          <w:sz w:val="32"/>
-          <w:szCs w:val="32"/>
-        </w:rPr>
-        <w:tab/>
+        <w:t xml:space="preserve">Szpetny </w:t>
+      </w:r>
+      <w:r>
+        <w:rPr>
+          <w:sz w:val="32"/>
+          <w:szCs w:val="32"/>
+        </w:rPr>
+        <w:t>budynek – eye-sore building</w:t>
       </w:r>
     </w:p>
     <w:p>
@@ -319,6 +186,13 @@
         </w:rPr>
         <w:t>Ogłuszający hałas</w:t>
       </w:r>
+      <w:r>
+        <w:rPr>
+          <w:sz w:val="32"/>
+          <w:szCs w:val="32"/>
+        </w:rPr>
+        <w:t xml:space="preserve"> – ear-splitting noise</w:t>
+      </w:r>
     </w:p>
     <w:p>
       <w:pPr>
@@ -341,36 +215,72 @@
         </w:rPr>
         <w:t>pokrzyżowała nasze plany</w:t>
       </w:r>
-    </w:p>
-    <w:p>
-      <w:pPr>
-        <w:rPr>
-          <w:sz w:val="32"/>
-          <w:szCs w:val="32"/>
-        </w:rPr>
-      </w:pPr>
-      <w:r>
-        <w:rPr>
-          <w:sz w:val="32"/>
-          <w:szCs w:val="32"/>
+      <w:r>
+        <w:rPr>
+          <w:sz w:val="32"/>
+          <w:szCs w:val="32"/>
+        </w:rPr>
+        <w:t xml:space="preserve"> – the weather </w:t>
+      </w:r>
+      <w:r>
+        <w:rPr>
+          <w:sz w:val="32"/>
+          <w:szCs w:val="32"/>
+        </w:rPr>
+        <w:t>threw out of place our plans</w:t>
+      </w:r>
+      <w:bookmarkStart w:id="0" w:name="_GoBack"/>
+      <w:bookmarkEnd w:id="0"/>
+    </w:p>
+    <w:p>
+      <w:pPr>
+        <w:rPr>
+          <w:sz w:val="32"/>
+          <w:szCs w:val="32"/>
+          <w:lang w:val="en-US"/>
+        </w:rPr>
+      </w:pPr>
+      <w:r>
+        <w:rPr>
+          <w:sz w:val="32"/>
+          <w:szCs w:val="32"/>
+          <w:lang w:val="en-US"/>
         </w:rPr>
         <w:t>Katorżnicza praca</w:t>
       </w:r>
-    </w:p>
-    <w:p>
-      <w:pPr>
-        <w:rPr>
-          <w:sz w:val="32"/>
-          <w:szCs w:val="32"/>
-        </w:rPr>
-      </w:pPr>
-      <w:r>
-        <w:rPr>
-          <w:sz w:val="32"/>
-          <w:szCs w:val="32"/>
+      <w:r>
+        <w:rPr>
+          <w:sz w:val="32"/>
+          <w:szCs w:val="32"/>
+          <w:lang w:val="en-US"/>
+        </w:rPr>
+        <w:t xml:space="preserve"> – back-breaking work</w:t>
+      </w:r>
+    </w:p>
+    <w:p>
+      <w:pPr>
+        <w:rPr>
+          <w:sz w:val="32"/>
+          <w:szCs w:val="32"/>
+          <w:lang w:val="en-US"/>
+        </w:rPr>
+      </w:pPr>
+      <w:r>
+        <w:rPr>
+          <w:sz w:val="32"/>
+          <w:szCs w:val="32"/>
+          <w:lang w:val="en-US"/>
         </w:rPr>
         <w:t>Życzliwy sąsiad</w:t>
       </w:r>
+      <w:r>
+        <w:rPr>
+          <w:sz w:val="32"/>
+          <w:szCs w:val="32"/>
+          <w:lang w:val="en-US"/>
+        </w:rPr>
+        <w:t xml:space="preserve"> – kind-hearted neighbour</w:t>
+      </w:r>
     </w:p>
     <w:p>
       <w:pPr>
@@ -386,6 +296,34 @@
         </w:rPr>
         <w:t>Fala krytyki</w:t>
       </w:r>
+      <w:r>
+        <w:rPr>
+          <w:sz w:val="32"/>
+          <w:szCs w:val="32"/>
+        </w:rPr>
+        <w:t xml:space="preserve"> – </w:t>
+      </w:r>
+      <w:r>
+        <w:rPr>
+          <w:sz w:val="32"/>
+          <w:szCs w:val="32"/>
+        </w:rPr>
+        <w:t>wave</w:t>
+      </w:r>
+      <w:r>
+        <w:rPr>
+          <w:sz w:val="32"/>
+          <w:szCs w:val="32"/>
+        </w:rPr>
+        <w:t xml:space="preserve"> </w:t>
+      </w:r>
+      <w:r>
+        <w:rPr>
+          <w:sz w:val="32"/>
+          <w:szCs w:val="32"/>
+        </w:rPr>
+        <w:t>of protest</w:t>
+      </w:r>
     </w:p>
     <w:p>
       <w:pPr>
@@ -401,6 +339,13 @@
         </w:rPr>
         <w:t>Samochód poruszał się w tempie ślimaka</w:t>
       </w:r>
+      <w:r>
+        <w:rPr>
+          <w:sz w:val="32"/>
+          <w:szCs w:val="32"/>
+        </w:rPr>
+        <w:t xml:space="preserve"> – car was moving at snail’s pace</w:t>
+      </w:r>
     </w:p>
     <w:p>
       <w:pPr>
@@ -415,6 +360,13 @@
           <w:szCs w:val="32"/>
         </w:rPr>
         <w:t>Ostry sprzeciw w społeczeństwie</w:t>
+      </w:r>
+      <w:r>
+        <w:rPr>
+          <w:sz w:val="32"/>
+          <w:szCs w:val="32"/>
+        </w:rPr>
+        <w:t xml:space="preserve"> – backlash in the society</w:t>
       </w:r>
     </w:p>
     <w:p>

</xml_diff>